<commit_message>
Add feedback page, link locally, update recruiters and team
</commit_message>
<xml_diff>
--- a/assets/Files/Resume Format.docx
+++ b/assets/Files/Resume Format.docx
@@ -236,7 +236,13 @@
           </w:tcPr>
           <w:p>
             <w:r>
-              <w:t>Extra-Calicular Activities:</w:t>
+              <w:t>Extra-</w:t>
+            </w:r>
+            <w:r>
+              <w:t>Curriculum</w:t>
+            </w:r>
+            <w:r>
+              <w:t xml:space="preserve"> Activities:</w:t>
             </w:r>
           </w:p>
         </w:tc>

</xml_diff>